<commit_message>
update user passwd info
</commit_message>
<xml_diff>
--- a/doc/Samba guide.docx
+++ b/doc/Samba guide.docx
@@ -29,8 +29,6 @@
       <w:r>
         <w:t>服务器使用说明</w:t>
       </w:r>
-      <w:bookmarkStart w:id="0" w:name="_GoBack"/>
-      <w:bookmarkEnd w:id="0"/>
       <w:proofErr w:type="spellEnd"/>
     </w:p>
     <w:p>
@@ -61,8 +59,8 @@
           <w:lang w:eastAsia="zh-CN"/>
         </w:rPr>
         <w:drawing>
-          <wp:inline distT="0" distB="0" distL="0" distR="0" wp14:anchorId="12CFB5FF" wp14:editId="4585BEE5">
-            <wp:extent cx="5270500" cy="3258820"/>
+          <wp:inline distT="0" distB="0" distL="0" distR="0" wp14:anchorId="10C84BAE" wp14:editId="002AB2C5">
+            <wp:extent cx="5270500" cy="3208020"/>
             <wp:effectExtent l="0" t="0" r="12700" b="0"/>
             <wp:docPr id="1" name="Picture 1"/>
             <wp:cNvGraphicFramePr>
@@ -84,7 +82,7 @@
                   <pic:spPr>
                     <a:xfrm>
                       <a:off x="0" y="0"/>
-                      <a:ext cx="5270500" cy="3258820"/>
+                      <a:ext cx="5270500" cy="3208020"/>
                     </a:xfrm>
                     <a:prstGeom prst="rect">
                       <a:avLst/>
@@ -198,7 +196,19 @@
         <w:rPr>
           <w:lang w:eastAsia="zh-CN"/>
         </w:rPr>
-        <w:t>://172.16.181”</w:t>
+        <w:t>://</w:t>
+      </w:r>
+      <w:r>
+        <w:rPr>
+          <w:lang w:eastAsia="zh-CN"/>
+        </w:rPr>
+        <w:t>sf-samba</w:t>
+      </w:r>
+      <w:r>
+        <w:rPr>
+          <w:lang w:eastAsia="zh-CN"/>
+        </w:rPr>
+        <w:t>”</w:t>
       </w:r>
       <w:r>
         <w:rPr>
@@ -241,10 +251,10 @@
           <w:lang w:eastAsia="zh-CN"/>
         </w:rPr>
         <w:drawing>
-          <wp:inline distT="0" distB="0" distL="0" distR="0" wp14:anchorId="36F92711" wp14:editId="0F5C82C8">
-            <wp:extent cx="5270500" cy="3188335"/>
-            <wp:effectExtent l="0" t="0" r="12700" b="12065"/>
-            <wp:docPr id="2" name="Picture 2"/>
+          <wp:inline distT="0" distB="0" distL="0" distR="0" wp14:anchorId="03674F32" wp14:editId="17A1F4D5">
+            <wp:extent cx="5270500" cy="3183255"/>
+            <wp:effectExtent l="0" t="0" r="12700" b="0"/>
+            <wp:docPr id="5" name="Picture 5"/>
             <wp:cNvGraphicFramePr>
               <a:graphicFrameLocks xmlns:a="http://schemas.openxmlformats.org/drawingml/2006/main" noChangeAspect="1"/>
             </wp:cNvGraphicFramePr>
@@ -264,7 +274,7 @@
                   <pic:spPr>
                     <a:xfrm>
                       <a:off x="0" y="0"/>
-                      <a:ext cx="5270500" cy="3188335"/>
+                      <a:ext cx="5270500" cy="3183255"/>
                     </a:xfrm>
                     <a:prstGeom prst="rect">
                       <a:avLst/>
@@ -322,7 +332,7 @@
         <w:rPr>
           <w:lang w:eastAsia="zh-CN"/>
         </w:rPr>
-        <w:t>name:docker</w:t>
+        <w:t>name:guest</w:t>
       </w:r>
       <w:proofErr w:type="spellEnd"/>
       <w:r>
@@ -331,23 +341,39 @@
         </w:rPr>
         <w:t>；</w:t>
       </w:r>
-      <w:r>
-        <w:rPr>
-          <w:lang w:eastAsia="zh-CN"/>
-        </w:rPr>
-        <w:t>password:123qwe</w:t>
-      </w:r>
-    </w:p>
-    <w:p>
-      <w:pPr>
-        <w:jc w:val="left"/>
-        <w:rPr>
-          <w:lang w:eastAsia="zh-CN"/>
-        </w:rPr>
-      </w:pPr>
-      <w:r>
-        <w:rPr>
-          <w:lang w:eastAsia="zh-CN"/>
+      <w:proofErr w:type="spellStart"/>
+      <w:r>
+        <w:rPr>
+          <w:lang w:eastAsia="zh-CN"/>
+        </w:rPr>
+        <w:t>pass</w:t>
+      </w:r>
+      <w:bookmarkStart w:id="0" w:name="_GoBack"/>
+      <w:bookmarkEnd w:id="0"/>
+      <w:r>
+        <w:rPr>
+          <w:lang w:eastAsia="zh-CN"/>
+        </w:rPr>
+        <w:t>word:</w:t>
+      </w:r>
+      <w:r>
+        <w:rPr>
+          <w:lang w:eastAsia="zh-CN"/>
+        </w:rPr>
+        <w:t>happycoding</w:t>
+      </w:r>
+      <w:proofErr w:type="spellEnd"/>
+    </w:p>
+    <w:p>
+      <w:pPr>
+        <w:jc w:val="left"/>
+        <w:rPr>
+          <w:lang w:eastAsia="zh-CN"/>
+        </w:rPr>
+      </w:pPr>
+      <w:r>
+        <w:rPr>
+          <w:noProof/>
         </w:rPr>
         <w:lastRenderedPageBreak/>
         <w:drawing>
@@ -451,30 +477,28 @@
       <w:pPr>
         <w:jc w:val="left"/>
         <w:rPr>
-          <w:rFonts w:hint="eastAsia"/>
-          <w:lang w:eastAsia="zh-CN"/>
-        </w:rPr>
-      </w:pPr>
-    </w:p>
-    <w:p>
-      <w:pPr>
-        <w:jc w:val="left"/>
-        <w:rPr>
-          <w:rFonts w:hint="eastAsia"/>
-          <w:lang w:eastAsia="zh-CN"/>
-        </w:rPr>
-      </w:pPr>
-    </w:p>
-    <w:p>
-      <w:pPr>
-        <w:jc w:val="left"/>
-        <w:rPr>
-          <w:lang w:eastAsia="zh-CN"/>
-        </w:rPr>
-      </w:pPr>
-      <w:r>
-        <w:rPr>
-          <w:lang w:eastAsia="zh-CN"/>
+          <w:lang w:eastAsia="zh-CN"/>
+        </w:rPr>
+      </w:pPr>
+    </w:p>
+    <w:p>
+      <w:pPr>
+        <w:jc w:val="left"/>
+        <w:rPr>
+          <w:lang w:eastAsia="zh-CN"/>
+        </w:rPr>
+      </w:pPr>
+    </w:p>
+    <w:p>
+      <w:pPr>
+        <w:jc w:val="left"/>
+        <w:rPr>
+          <w:lang w:eastAsia="zh-CN"/>
+        </w:rPr>
+      </w:pPr>
+      <w:r>
+        <w:rPr>
+          <w:noProof/>
         </w:rPr>
         <w:drawing>
           <wp:inline distT="0" distB="0" distL="0" distR="0" wp14:anchorId="37EFAA3A" wp14:editId="006256BB">

</xml_diff>